<commit_message>
Updated the documentation and ran the microburst detection code again, with a tighter noise filter.
</commit_message>
<xml_diff>
--- a/docs/leo_normalization.docx
+++ b/docs/leo_normalization.docx
@@ -11,6 +11,7 @@
           <w:szCs w:val="36"/>
         </w:rPr>
       </w:pPr>
+      <w:bookmarkStart w:id="0" w:name="__DdeLink__177_2207818504"/>
       <w:r>
         <w:rPr>
           <w:sz w:val="36"/>
@@ -18,6 +19,7 @@
         </w:rPr>
         <w:t>AC-6 Microburst Scale Size Project</w:t>
       </w:r>
+      <w:bookmarkEnd w:id="0"/>
     </w:p>
     <w:p>
       <w:pPr>
@@ -97,7 +99,14 @@
           <w:sz w:val="24"/>
           <w:szCs w:val="24"/>
         </w:rPr>
-        <w:t>Last Modified:</w:t>
+        <w:t xml:space="preserve">Last Modified: </w:t>
+      </w:r>
+      <w:r>
+        <w:rPr>
+          <w:sz w:val="24"/>
+          <w:szCs w:val="24"/>
+        </w:rPr>
+        <w:t>2018-09-04</w:t>
       </w:r>
     </w:p>
     <w:p>
@@ -177,7 +186,12 @@
         </w:rPr>
       </w:pPr>
       <w:r>
-        <w:rPr/>
+        <w:rPr>
+          <w:i w:val="false"/>
+          <w:iCs w:val="false"/>
+          <w:sz w:val="24"/>
+          <w:szCs w:val="24"/>
+        </w:rPr>
       </w:r>
     </w:p>
     <w:p>
@@ -1030,16 +1044,7 @@
           <w:color w:val="000000"/>
           <w:sz w:val="21"/>
         </w:rPr>
-        <w:t xml:space="preserve">] </w:t>
-      </w:r>
-      <w:r>
-        <w:rPr>
-          <w:rFonts w:ascii="Droid Sans Mono;monospace;monospace;Droid Sans Fallback" w:hAnsi="Droid Sans Mono;monospace;monospace;Droid Sans Fallback"/>
-          <w:b w:val="false"/>
-          <w:color w:val="000000"/>
-          <w:sz w:val="21"/>
-        </w:rPr>
-        <w:t xml:space="preserve">data is filtered by the </w:t>
+        <w:t xml:space="preserve">] data is filtered by the </w:t>
       </w:r>
       <w:r>
         <w:rPr>
@@ -1197,7 +1202,7 @@
           <w:b w:val="false"/>
           <w:i/>
           <w:iCs/>
-          <w:color w:val="auto"/>
+          <w:color w:val="00000A"/>
           <w:sz w:val="21"/>
         </w:rPr>
         <w:t xml:space="preserve">filterDict </w:t>
@@ -1208,7 +1213,7 @@
           <w:b w:val="false"/>
           <w:i w:val="false"/>
           <w:iCs w:val="false"/>
-          <w:color w:val="auto"/>
+          <w:color w:val="00000A"/>
           <w:sz w:val="21"/>
         </w:rPr>
         <w:t>which contains a</w:t>
@@ -1219,7 +1224,7 @@
           <w:b w:val="false"/>
           <w:i/>
           <w:iCs/>
-          <w:color w:val="auto"/>
+          <w:color w:val="00000A"/>
           <w:sz w:val="21"/>
         </w:rPr>
         <w:t xml:space="preserve"> key:value</w:t>
@@ -1230,7 +1235,7 @@
           <w:b w:val="false"/>
           <w:i w:val="false"/>
           <w:iCs w:val="false"/>
-          <w:color w:val="auto"/>
+          <w:color w:val="00000A"/>
           <w:sz w:val="21"/>
         </w:rPr>
         <w:t xml:space="preserve"> pairs for which the </w:t>
@@ -1241,7 +1246,7 @@
           <w:b w:val="false"/>
           <w:i/>
           <w:iCs/>
-          <w:color w:val="auto"/>
+          <w:color w:val="00000A"/>
           <w:sz w:val="21"/>
         </w:rPr>
         <w:t>key</w:t>
@@ -1252,7 +1257,7 @@
           <w:b w:val="false"/>
           <w:i w:val="false"/>
           <w:iCs w:val="false"/>
-          <w:color w:val="auto"/>
+          <w:color w:val="00000A"/>
           <w:sz w:val="21"/>
         </w:rPr>
         <w:t xml:space="preserve"> corresponds to a AC-6 data key, and </w:t>
@@ -1263,7 +1268,7 @@
           <w:b w:val="false"/>
           <w:i/>
           <w:iCs/>
-          <w:color w:val="auto"/>
+          <w:color w:val="00000A"/>
           <w:sz w:val="21"/>
         </w:rPr>
         <w:t xml:space="preserve">value </w:t>
@@ -1274,7 +1279,7 @@
           <w:b w:val="false"/>
           <w:i w:val="false"/>
           <w:iCs w:val="false"/>
-          <w:color w:val="auto"/>
+          <w:color w:val="00000A"/>
           <w:sz w:val="21"/>
         </w:rPr>
         <w:t xml:space="preserve">is a 2d array with bounding values for that data key. For example, </w:t>
@@ -1384,7 +1389,7 @@
           <w:b w:val="false"/>
           <w:i w:val="false"/>
           <w:iCs w:val="false"/>
-          <w:color w:val="auto"/>
+          <w:color w:val="00000A"/>
           <w:sz w:val="21"/>
         </w:rPr>
         <w:t>will make a histogram that is filtered by time and data quality flag as explained above, and by the Lm_OPQ data between 3 and 4. Figure 1 show examples of the coincident microburst scale size distributions that are normalized by the histogram in the bottom panel.</w:t>
@@ -1399,17 +1404,18 @@
           <w:i w:val="false"/>
           <w:i w:val="false"/>
           <w:iCs w:val="false"/>
-          <w:color w:val="auto"/>
-          <w:sz w:val="21"/>
-        </w:rPr>
-      </w:pPr>
-      <w:r>
-        <w:rPr>
-          <w:b/>
-          <w:bCs/>
-        </w:rPr>
-      </w:r>
-      <w:r>
+          <w:color w:val="00000A"/>
+          <w:sz w:val="21"/>
+        </w:rPr>
+      </w:pPr>
+      <w:r>
+        <w:rPr>
+          <w:rFonts w:ascii="Droid Sans Mono;monospace;monospace;Droid Sans Fallback" w:hAnsi="Droid Sans Mono;monospace;monospace;Droid Sans Fallback"/>
+          <w:i w:val="false"/>
+          <w:iCs w:val="false"/>
+          <w:color w:val="00000A"/>
+          <w:sz w:val="21"/>
+        </w:rPr>
         <mc:AlternateContent>
           <mc:Choice Requires="wps">
             <w:drawing>
@@ -1421,36 +1427,52 @@
                 <wp:positionV relativeFrom="paragraph">
                   <wp:posOffset>635</wp:posOffset>
                 </wp:positionV>
-                <wp:extent cx="5852160" cy="4660265"/>
+                <wp:extent cx="5852795" cy="4660900"/>
                 <wp:effectExtent l="0" t="0" r="0" b="0"/>
                 <wp:wrapSquare wrapText="largest"/>
                 <wp:docPr id="1" name="Frame1"/>
                 <a:graphic xmlns:a="http://schemas.openxmlformats.org/drawingml/2006/main">
                   <a:graphicData uri="http://schemas.microsoft.com/office/word/2010/wordprocessingShape">
                     <wps:wsp>
-                      <wps:cNvSpPr txBox="1"/>
+                      <wps:cNvSpPr/>
                       <wps:spPr>
                         <a:xfrm>
                           <a:off x="0" y="0"/>
-                          <a:ext cx="5852160" cy="4660265"/>
+                          <a:ext cx="5852160" cy="4660200"/>
                         </a:xfrm>
-                        <a:prstGeom prst="rect"/>
+                        <a:prstGeom prst="rect">
+                          <a:avLst/>
+                        </a:prstGeom>
+                        <a:noFill/>
+                        <a:ln>
+                          <a:noFill/>
+                        </a:ln>
                       </wps:spPr>
+                      <wps:style>
+                        <a:lnRef idx="0"/>
+                        <a:fillRef idx="0"/>
+                        <a:effectRef idx="0"/>
+                        <a:fontRef idx="minor"/>
+                      </wps:style>
                       <wps:txbx>
                         <w:txbxContent>
                           <w:p>
                             <w:pPr>
                               <w:pStyle w:val="Illustration"/>
                               <w:spacing w:before="120" w:after="120"/>
-                              <w:rPr/>
+                              <w:rPr>
+                                <w:color w:val="auto"/>
+                              </w:rPr>
                             </w:pPr>
                             <w:r>
-                              <w:rPr/>
+                              <w:rPr>
+                                <w:color w:val="auto"/>
+                              </w:rPr>
                               <w:drawing>
                                 <wp:inline distT="0" distB="0" distL="0" distR="0">
                                   <wp:extent cx="5852160" cy="4389120"/>
                                   <wp:effectExtent l="0" t="0" r="0" b="0"/>
-                                  <wp:docPr id="2" name="Image1" descr=""/>
+                                  <wp:docPr id="3" name="Image1" descr=""/>
                                   <wp:cNvGraphicFramePr>
                                     <a:graphicFrameLocks xmlns:a="http://schemas.openxmlformats.org/drawingml/2006/main" noChangeAspect="1"/>
                                   </wp:cNvGraphicFramePr>
@@ -1458,7 +1480,7 @@
                                     <a:graphicData uri="http://schemas.openxmlformats.org/drawingml/2006/picture">
                                       <pic:pic xmlns:pic="http://schemas.openxmlformats.org/drawingml/2006/picture">
                                         <pic:nvPicPr>
-                                          <pic:cNvPr id="2" name="Image1" descr=""/>
+                                          <pic:cNvPr id="3" name="Image1" descr=""/>
                                           <pic:cNvPicPr>
                                             <a:picLocks noChangeAspect="1" noChangeArrowheads="1"/>
                                           </pic:cNvPicPr>
@@ -1487,31 +1509,21 @@
                             <w:r>
                               <w:rPr>
                                 <w:vanish/>
+                                <w:color w:val="auto"/>
                               </w:rPr>
                               <w:br/>
+                              <w:t>Figure</w:t>
                             </w:r>
                             <w:r>
                               <w:rPr>
-                                <w:vanish/>
+                                <w:color w:val="auto"/>
                               </w:rPr>
-                              <w:t>Figure</w:t>
-                            </w:r>
-                            <w:r>
-                              <w:rPr/>
-                              <w:t xml:space="preserve"> </w:t>
-                            </w:r>
-                            <w:r>
-                              <w:rPr/>
-                              <w:t>Figure 1</w:t>
-                            </w:r>
-                            <w:r>
-                              <w:rPr/>
-                              <w:t>: Coincident Microburst Scale size for all L shells</w:t>
+                              <w:t xml:space="preserve"> Figure 1: Coincident Microburst Scale size for all L shells</w:t>
                             </w:r>
                           </w:p>
                         </w:txbxContent>
                       </wps:txbx>
-                      <wps:bodyPr anchor="t" lIns="0" tIns="0" rIns="0" bIns="0">
+                      <wps:bodyPr lIns="0" rIns="0" tIns="0" bIns="0">
                         <a:noAutofit/>
                       </wps:bodyPr>
                     </wps:wsp>
@@ -1522,22 +1534,29 @@
           </mc:Choice>
           <mc:Fallback>
             <w:pict>
-              <v:rect style="position:absolute;rotation:0;width:460.8pt;height:366.95pt;mso-wrap-distance-left:0pt;mso-wrap-distance-right:0pt;mso-wrap-distance-top:0pt;mso-wrap-distance-bottom:0pt;margin-top:0pt;mso-position-vertical:top;mso-position-vertical-relative:text;margin-left:18.9pt;mso-position-horizontal:center;mso-position-horizontal-relative:text">
-                <v:textbox inset="0in,0in,0in,0in">
+              <v:rect id="shape_0" ID="Frame1" stroked="f" style="position:absolute;margin-left:18.9pt;margin-top:0.05pt;width:460.75pt;height:366.9pt;mso-position-horizontal:center">
+                <w10:wrap type="square"/>
+                <v:fill o:detectmouseclick="t" on="false"/>
+                <v:stroke color="#3465a4" joinstyle="round" endcap="flat"/>
+                <v:textbox>
                   <w:txbxContent>
                     <w:p>
                       <w:pPr>
                         <w:pStyle w:val="Illustration"/>
                         <w:spacing w:before="120" w:after="120"/>
-                        <w:rPr/>
+                        <w:rPr>
+                          <w:color w:val="auto"/>
+                        </w:rPr>
                       </w:pPr>
                       <w:r>
-                        <w:rPr/>
+                        <w:rPr>
+                          <w:color w:val="auto"/>
+                        </w:rPr>
                         <w:drawing>
                           <wp:inline distT="0" distB="0" distL="0" distR="0">
                             <wp:extent cx="5852160" cy="4389120"/>
                             <wp:effectExtent l="0" t="0" r="0" b="0"/>
-                            <wp:docPr id="3" name="Image1" descr=""/>
+                            <wp:docPr id="4" name="Image1" descr=""/>
                             <wp:cNvGraphicFramePr>
                               <a:graphicFrameLocks xmlns:a="http://schemas.openxmlformats.org/drawingml/2006/main" noChangeAspect="1"/>
                             </wp:cNvGraphicFramePr>
@@ -1545,7 +1564,7 @@
                               <a:graphicData uri="http://schemas.openxmlformats.org/drawingml/2006/picture">
                                 <pic:pic xmlns:pic="http://schemas.openxmlformats.org/drawingml/2006/picture">
                                   <pic:nvPicPr>
-                                    <pic:cNvPr id="3" name="Image1" descr=""/>
+                                    <pic:cNvPr id="4" name="Image1" descr=""/>
                                     <pic:cNvPicPr>
                                       <a:picLocks noChangeAspect="1" noChangeArrowheads="1"/>
                                     </pic:cNvPicPr>
@@ -1574,41 +1593,28 @@
                       <w:r>
                         <w:rPr>
                           <w:vanish/>
+                          <w:color w:val="auto"/>
                         </w:rPr>
                         <w:br/>
+                        <w:t>Figure</w:t>
                       </w:r>
                       <w:r>
                         <w:rPr>
-                          <w:vanish/>
+                          <w:color w:val="auto"/>
                         </w:rPr>
-                        <w:t>Figure</w:t>
-                      </w:r>
-                      <w:r>
-                        <w:rPr/>
-                        <w:t xml:space="preserve"> </w:t>
-                      </w:r>
-                      <w:r>
-                        <w:rPr/>
-                        <w:t>Figure 1</w:t>
-                      </w:r>
-                      <w:r>
-                        <w:rPr/>
-                        <w:t>: Coincident Microburst Scale size for all L shells</w:t>
+                        <w:t xml:space="preserve"> Figure 1: Coincident Microburst Scale size for all L shells</w:t>
                       </w:r>
                     </w:p>
                   </w:txbxContent>
                 </v:textbox>
-                <w10:wrap type="square" side="largest"/>
               </v:rect>
             </w:pict>
           </mc:Fallback>
         </mc:AlternateContent>
-      </w:r>
-      <w:r>
         <mc:AlternateContent>
           <mc:Choice Requires="wps">
             <w:drawing>
-              <wp:anchor behindDoc="0" distT="0" distB="0" distL="0" distR="0" simplePos="0" locked="0" layoutInCell="1" allowOverlap="1" relativeHeight="4">
+              <wp:anchor behindDoc="0" distT="0" distB="0" distL="0" distR="0" simplePos="0" locked="0" layoutInCell="1" allowOverlap="1" relativeHeight="3">
                 <wp:simplePos x="0" y="0"/>
                 <wp:positionH relativeFrom="column">
                   <wp:align>center</wp:align>
@@ -1616,36 +1622,52 @@
                 <wp:positionV relativeFrom="line">
                   <wp:posOffset>635</wp:posOffset>
                 </wp:positionV>
-                <wp:extent cx="6332220" cy="5020310"/>
+                <wp:extent cx="6332220" cy="5020945"/>
                 <wp:effectExtent l="0" t="0" r="0" b="0"/>
                 <wp:wrapTopAndBottom/>
-                <wp:docPr id="4" name="Frame2"/>
+                <wp:docPr id="5" name="Frame2"/>
                 <a:graphic xmlns:a="http://schemas.openxmlformats.org/drawingml/2006/main">
                   <a:graphicData uri="http://schemas.microsoft.com/office/word/2010/wordprocessingShape">
                     <wps:wsp>
-                      <wps:cNvSpPr txBox="1"/>
+                      <wps:cNvSpPr/>
                       <wps:spPr>
                         <a:xfrm>
                           <a:off x="0" y="0"/>
-                          <a:ext cx="6332220" cy="5020310"/>
+                          <a:ext cx="6331680" cy="5020200"/>
                         </a:xfrm>
-                        <a:prstGeom prst="rect"/>
+                        <a:prstGeom prst="rect">
+                          <a:avLst/>
+                        </a:prstGeom>
+                        <a:noFill/>
+                        <a:ln>
+                          <a:noFill/>
+                        </a:ln>
                       </wps:spPr>
+                      <wps:style>
+                        <a:lnRef idx="0"/>
+                        <a:fillRef idx="0"/>
+                        <a:effectRef idx="0"/>
+                        <a:fontRef idx="minor"/>
+                      </wps:style>
                       <wps:txbx>
                         <w:txbxContent>
                           <w:p>
                             <w:pPr>
                               <w:pStyle w:val="Figure"/>
                               <w:spacing w:before="120" w:after="120"/>
-                              <w:rPr/>
+                              <w:rPr>
+                                <w:color w:val="auto"/>
+                              </w:rPr>
                             </w:pPr>
                             <w:r>
-                              <w:rPr/>
+                              <w:rPr>
+                                <w:color w:val="auto"/>
+                              </w:rPr>
                               <w:drawing>
                                 <wp:inline distT="0" distB="0" distL="0" distR="0">
                                   <wp:extent cx="6332220" cy="4749165"/>
                                   <wp:effectExtent l="0" t="0" r="0" b="0"/>
-                                  <wp:docPr id="5" name="Image2" descr=""/>
+                                  <wp:docPr id="7" name="Image2" descr=""/>
                                   <wp:cNvGraphicFramePr>
                                     <a:graphicFrameLocks xmlns:a="http://schemas.openxmlformats.org/drawingml/2006/main" noChangeAspect="1"/>
                                   </wp:cNvGraphicFramePr>
@@ -1653,7 +1675,7 @@
                                     <a:graphicData uri="http://schemas.openxmlformats.org/drawingml/2006/picture">
                                       <pic:pic xmlns:pic="http://schemas.openxmlformats.org/drawingml/2006/picture">
                                         <pic:nvPicPr>
-                                          <pic:cNvPr id="5" name="Image2" descr=""/>
+                                          <pic:cNvPr id="7" name="Image2" descr=""/>
                                           <pic:cNvPicPr>
                                             <a:picLocks noChangeAspect="1" noChangeArrowheads="1"/>
                                           </pic:cNvPicPr>
@@ -1682,15 +1704,20 @@
                             <w:r>
                               <w:rPr>
                                 <w:vanish/>
+                                <w:color w:val="auto"/>
                               </w:rPr>
                               <w:br/>
                             </w:r>
                             <w:r>
-                              <w:rPr/>
+                              <w:rPr>
+                                <w:color w:val="auto"/>
+                              </w:rPr>
                               <w:t xml:space="preserve">Figure </w:t>
                             </w:r>
                             <w:r>
-                              <w:rPr/>
+                              <w:rPr>
+                                <w:color w:val="auto"/>
+                              </w:rPr>
                               <w:fldChar w:fldCharType="begin"/>
                             </w:r>
                             <w:r>
@@ -1710,13 +1737,15 @@
                               <w:fldChar w:fldCharType="end"/>
                             </w:r>
                             <w:r>
-                              <w:rPr/>
+                              <w:rPr>
+                                <w:color w:val="auto"/>
+                              </w:rPr>
                               <w:t>: : Coincident Microburst Scale size distribution for 5 &lt; Lm_OPQ &lt; 6.</w:t>
                             </w:r>
                           </w:p>
                         </w:txbxContent>
                       </wps:txbx>
-                      <wps:bodyPr anchor="t" lIns="0" tIns="0" rIns="0" bIns="0">
+                      <wps:bodyPr lIns="0" rIns="0" tIns="0" bIns="0">
                         <a:noAutofit/>
                       </wps:bodyPr>
                     </wps:wsp>
@@ -1730,22 +1759,29 @@
           </mc:Choice>
           <mc:Fallback>
             <w:pict>
-              <v:rect style="position:absolute;rotation:0;width:498.6pt;height:395.3pt;mso-wrap-distance-left:0pt;mso-wrap-distance-right:0pt;mso-wrap-distance-top:0pt;mso-wrap-distance-bottom:0pt;margin-top:0pt;mso-position-vertical:top;mso-position-vertical-relative:text;margin-left:0pt;mso-position-horizontal:center;mso-position-horizontal-relative:text">
-                <v:textbox inset="0in,0in,0in,0in">
+              <v:rect id="shape_0" ID="Frame2" stroked="f" style="position:absolute;margin-left:0pt;margin-top:0.05pt;width:498.5pt;height:395.25pt;mso-position-horizontal:center">
+                <w10:wrap type="square"/>
+                <v:fill o:detectmouseclick="t" on="false"/>
+                <v:stroke color="#3465a4" joinstyle="round" endcap="flat"/>
+                <v:textbox>
                   <w:txbxContent>
                     <w:p>
                       <w:pPr>
                         <w:pStyle w:val="Figure"/>
                         <w:spacing w:before="120" w:after="120"/>
-                        <w:rPr/>
+                        <w:rPr>
+                          <w:color w:val="auto"/>
+                        </w:rPr>
                       </w:pPr>
                       <w:r>
-                        <w:rPr/>
+                        <w:rPr>
+                          <w:color w:val="auto"/>
+                        </w:rPr>
                         <w:drawing>
                           <wp:inline distT="0" distB="0" distL="0" distR="0">
                             <wp:extent cx="6332220" cy="4749165"/>
                             <wp:effectExtent l="0" t="0" r="0" b="0"/>
-                            <wp:docPr id="6" name="Image2" descr=""/>
+                            <wp:docPr id="8" name="Image2" descr=""/>
                             <wp:cNvGraphicFramePr>
                               <a:graphicFrameLocks xmlns:a="http://schemas.openxmlformats.org/drawingml/2006/main" noChangeAspect="1"/>
                             </wp:cNvGraphicFramePr>
@@ -1753,7 +1789,7 @@
                               <a:graphicData uri="http://schemas.openxmlformats.org/drawingml/2006/picture">
                                 <pic:pic xmlns:pic="http://schemas.openxmlformats.org/drawingml/2006/picture">
                                   <pic:nvPicPr>
-                                    <pic:cNvPr id="6" name="Image2" descr=""/>
+                                    <pic:cNvPr id="8" name="Image2" descr=""/>
                                     <pic:cNvPicPr>
                                       <a:picLocks noChangeAspect="1" noChangeArrowheads="1"/>
                                     </pic:cNvPicPr>
@@ -1782,15 +1818,20 @@
                       <w:r>
                         <w:rPr>
                           <w:vanish/>
+                          <w:color w:val="auto"/>
                         </w:rPr>
                         <w:br/>
                       </w:r>
                       <w:r>
-                        <w:rPr/>
+                        <w:rPr>
+                          <w:color w:val="auto"/>
+                        </w:rPr>
                         <w:t xml:space="preserve">Figure </w:t>
                       </w:r>
                       <w:r>
-                        <w:rPr/>
+                        <w:rPr>
+                          <w:color w:val="auto"/>
+                        </w:rPr>
                         <w:fldChar w:fldCharType="begin"/>
                       </w:r>
                       <w:r>
@@ -1810,13 +1851,14 @@
                         <w:fldChar w:fldCharType="end"/>
                       </w:r>
                       <w:r>
-                        <w:rPr/>
+                        <w:rPr>
+                          <w:color w:val="auto"/>
+                        </w:rPr>
                         <w:t>: : Coincident Microburst Scale size distribution for 5 &lt; Lm_OPQ &lt; 6.</w:t>
                       </w:r>
                     </w:p>
                   </w:txbxContent>
                 </v:textbox>
-                <w10:wrap type="topAndBottom"/>
               </v:rect>
             </w:pict>
           </mc:Fallback>
@@ -1832,14 +1874,17 @@
           <w:i w:val="false"/>
           <w:i w:val="false"/>
           <w:iCs w:val="false"/>
-          <w:color w:val="auto"/>
-          <w:sz w:val="21"/>
-        </w:rPr>
-      </w:pPr>
-      <w:r>
-        <w:rPr>
-          <w:b/>
-          <w:bCs/>
+          <w:color w:val="00000A"/>
+          <w:sz w:val="21"/>
+        </w:rPr>
+      </w:pPr>
+      <w:r>
+        <w:rPr>
+          <w:rFonts w:ascii="Droid Sans Mono;monospace;monospace;Droid Sans Fallback" w:hAnsi="Droid Sans Mono;monospace;monospace;Droid Sans Fallback"/>
+          <w:i w:val="false"/>
+          <w:iCs w:val="false"/>
+          <w:color w:val="00000A"/>
+          <w:sz w:val="21"/>
         </w:rPr>
       </w:r>
     </w:p>
@@ -1852,14 +1897,17 @@
           <w:i w:val="false"/>
           <w:i w:val="false"/>
           <w:iCs w:val="false"/>
-          <w:color w:val="auto"/>
-          <w:sz w:val="21"/>
-        </w:rPr>
-      </w:pPr>
-      <w:r>
-        <w:rPr>
-          <w:b/>
-          <w:bCs/>
+          <w:color w:val="00000A"/>
+          <w:sz w:val="21"/>
+        </w:rPr>
+      </w:pPr>
+      <w:r>
+        <w:rPr>
+          <w:rFonts w:ascii="Droid Sans Mono;monospace;monospace;Droid Sans Fallback" w:hAnsi="Droid Sans Mono;monospace;monospace;Droid Sans Fallback"/>
+          <w:i w:val="false"/>
+          <w:iCs w:val="false"/>
+          <w:color w:val="00000A"/>
+          <w:sz w:val="21"/>
         </w:rPr>
       </w:r>
     </w:p>
@@ -1880,7 +1928,7 @@
           <w:bCs/>
           <w:i w:val="false"/>
           <w:iCs w:val="false"/>
-          <w:color w:val="auto"/>
+          <w:color w:val="00000A"/>
           <w:sz w:val="21"/>
         </w:rPr>
         <w:t>Hist2D Description</w:t>
@@ -1903,7 +1951,7 @@
           <w:bCs/>
           <w:i w:val="false"/>
           <w:iCs w:val="false"/>
-          <w:color w:val="auto"/>
+          <w:color w:val="00000A"/>
           <w:sz w:val="21"/>
         </w:rPr>
         <w:tab/>
@@ -1915,7 +1963,7 @@
           <w:bCs w:val="false"/>
           <w:i w:val="false"/>
           <w:iCs w:val="false"/>
-          <w:color w:val="auto"/>
+          <w:color w:val="00000A"/>
           <w:sz w:val="21"/>
         </w:rPr>
         <w:t xml:space="preserve">Hist2D is similar to the Hist1D class, except that it makes 2D normalizations. It is a child class of Hist1D and utilizes its </w:t>
@@ -1939,7 +1987,7 @@
           <w:bCs w:val="false"/>
           <w:i w:val="false"/>
           <w:iCs w:val="false"/>
-          <w:color w:val="auto"/>
+          <w:color w:val="00000A"/>
           <w:sz w:val="21"/>
         </w:rPr>
         <w:t xml:space="preserve">method to loop over all of the days. The difference is in the histogram method which uses a 2D histrogram with two keys that are given to the Hist2D </w:t>
@@ -2001,7 +2049,7 @@
           <w:bCs w:val="false"/>
           <w:i w:val="false"/>
           <w:iCs w:val="false"/>
-          <w:color w:val="auto"/>
+          <w:color w:val="00000A"/>
           <w:sz w:val="21"/>
         </w:rPr>
         <w:t>method to make the histograms. This data is saved to two files: one csv file contains the filter keys and all of the bin edge value combinations. The second file contains the count values in the same format. The way to read this data is to read in both files, and use each row in the bin edges file and the corresponding row in the count data.</w:t>
@@ -2011,12 +2059,7 @@
       <w:pPr>
         <w:pStyle w:val="Normal"/>
         <w:jc w:val="left"/>
-        <w:rPr>
-          <w:i w:val="false"/>
-          <w:i w:val="false"/>
-          <w:iCs w:val="false"/>
-          <w:color w:val="000000"/>
-        </w:rPr>
+        <w:rPr/>
       </w:pPr>
       <w:r>
         <w:rPr/>
@@ -2147,5 +2190,12 @@
     <w:pPr/>
     <w:rPr/>
   </w:style>
+  <w:style w:type="paragraph" w:styleId="FrameContents">
+    <w:name w:val="Frame Contents"/>
+    <w:basedOn w:val="Normal"/>
+    <w:qFormat/>
+    <w:pPr/>
+    <w:rPr/>
+  </w:style>
 </w:styles>
 </file>
</xml_diff>